<commit_message>
Updating final version for release
</commit_message>
<xml_diff>
--- a/Appendix XX - Churn Model Notebook Overview.docx
+++ b/Appendix XX - Churn Model Notebook Overview.docx
@@ -94,15 +94,27 @@
         <w:t xml:space="preserve"> in its pipelines, including </w:t>
       </w:r>
       <w:r>
+        <w:rPr>
+          <w:highlight w:val="yellow"/>
+        </w:rPr>
         <w:t xml:space="preserve">SMOTE, </w:t>
       </w:r>
       <w:proofErr w:type="spellStart"/>
       <w:r>
+        <w:rPr>
+          <w:highlight w:val="yellow"/>
+        </w:rPr>
         <w:t>BorderlineSMOTE</w:t>
       </w:r>
       <w:proofErr w:type="spellEnd"/>
       <w:r>
-        <w:t xml:space="preserve">, ADASYN, SMOTE-Tomek, SMOTE-ENN, Random Combination, and cost-sensitive weighting. </w:t>
+        <w:rPr>
+          <w:highlight w:val="yellow"/>
+        </w:rPr>
+        <w:t>, ADASYN, SMOTE-Tomek, SMOTE-ENN, Random Combination, and cost-sensitive weighting</w:t>
+      </w:r>
+      <w:r>
+        <w:t xml:space="preserve">. </w:t>
       </w:r>
       <w:r>
         <w:t xml:space="preserve">The notebook implements several key </w:t>
@@ -127,15 +139,22 @@
           <w:ilvl w:val="0"/>
           <w:numId w:val="1"/>
         </w:numPr>
+        <w:rPr>
+          <w:highlight w:val="yellow"/>
+        </w:rPr>
       </w:pPr>
       <w:r>
         <w:rPr>
           <w:b/>
           <w:bCs/>
+          <w:highlight w:val="yellow"/>
         </w:rPr>
         <w:t>Logistic Regression</w:t>
       </w:r>
       <w:r>
+        <w:rPr>
+          <w:highlight w:val="yellow"/>
+        </w:rPr>
         <w:t> (standard and cost-sensitive)</w:t>
       </w:r>
     </w:p>
@@ -145,11 +164,15 @@
           <w:ilvl w:val="0"/>
           <w:numId w:val="1"/>
         </w:numPr>
+        <w:rPr>
+          <w:highlight w:val="yellow"/>
+        </w:rPr>
       </w:pPr>
       <w:r>
         <w:rPr>
           <w:b/>
           <w:bCs/>
+          <w:highlight w:val="yellow"/>
         </w:rPr>
         <w:t>k-Nearest Neighbors (</w:t>
       </w:r>
@@ -158,6 +181,7 @@
         <w:rPr>
           <w:b/>
           <w:bCs/>
+          <w:highlight w:val="yellow"/>
         </w:rPr>
         <w:t>kNN</w:t>
       </w:r>
@@ -166,10 +190,14 @@
         <w:rPr>
           <w:b/>
           <w:bCs/>
+          <w:highlight w:val="yellow"/>
         </w:rPr>
         <w:t>)</w:t>
       </w:r>
       <w:r>
+        <w:rPr>
+          <w:highlight w:val="yellow"/>
+        </w:rPr>
         <w:t> with multiple balancing methods</w:t>
       </w:r>
     </w:p>
@@ -179,17 +207,24 @@
           <w:ilvl w:val="0"/>
           <w:numId w:val="1"/>
         </w:numPr>
+        <w:rPr>
+          <w:highlight w:val="yellow"/>
+        </w:rPr>
       </w:pPr>
       <w:proofErr w:type="gramStart"/>
       <w:r>
         <w:rPr>
           <w:b/>
           <w:bCs/>
+          <w:highlight w:val="yellow"/>
         </w:rPr>
         <w:t>Decision Trees</w:t>
       </w:r>
       <w:proofErr w:type="gramEnd"/>
       <w:r>
+        <w:rPr>
+          <w:highlight w:val="yellow"/>
+        </w:rPr>
         <w:t> (unbalanced, balanced, and cost-sensitive)</w:t>
       </w:r>
     </w:p>
@@ -199,15 +234,22 @@
           <w:ilvl w:val="0"/>
           <w:numId w:val="1"/>
         </w:numPr>
+        <w:rPr>
+          <w:highlight w:val="yellow"/>
+        </w:rPr>
       </w:pPr>
       <w:r>
         <w:rPr>
           <w:b/>
           <w:bCs/>
+          <w:highlight w:val="yellow"/>
         </w:rPr>
         <w:t>Random Forest</w:t>
       </w:r>
       <w:r>
+        <w:rPr>
+          <w:highlight w:val="yellow"/>
+        </w:rPr>
         <w:t> (balanced, unbalanced, and cost-sensitive)</w:t>
       </w:r>
     </w:p>
@@ -217,15 +259,22 @@
           <w:ilvl w:val="0"/>
           <w:numId w:val="1"/>
         </w:numPr>
+        <w:rPr>
+          <w:highlight w:val="yellow"/>
+        </w:rPr>
       </w:pPr>
       <w:r>
         <w:rPr>
           <w:b/>
           <w:bCs/>
+          <w:highlight w:val="yellow"/>
         </w:rPr>
         <w:t>Gradient Boosting</w:t>
       </w:r>
       <w:r>
+        <w:rPr>
+          <w:highlight w:val="yellow"/>
+        </w:rPr>
         <w:t> (balanced and unbalanced)</w:t>
       </w:r>
     </w:p>
@@ -235,17 +284,24 @@
           <w:ilvl w:val="0"/>
           <w:numId w:val="1"/>
         </w:numPr>
+        <w:rPr>
+          <w:highlight w:val="yellow"/>
+        </w:rPr>
       </w:pPr>
       <w:proofErr w:type="spellStart"/>
       <w:r>
         <w:rPr>
           <w:b/>
           <w:bCs/>
+          <w:highlight w:val="yellow"/>
         </w:rPr>
         <w:t>XGBoost</w:t>
       </w:r>
       <w:proofErr w:type="spellEnd"/>
       <w:r>
+        <w:rPr>
+          <w:highlight w:val="yellow"/>
+        </w:rPr>
         <w:t> (balanced, unbalanced, and cost-sensitive)</w:t>
       </w:r>
     </w:p>
@@ -255,11 +311,15 @@
           <w:ilvl w:val="0"/>
           <w:numId w:val="1"/>
         </w:numPr>
+        <w:rPr>
+          <w:highlight w:val="yellow"/>
+        </w:rPr>
       </w:pPr>
       <w:r>
         <w:rPr>
           <w:b/>
           <w:bCs/>
+          <w:highlight w:val="yellow"/>
         </w:rPr>
         <w:t>Diverse and Category-specific Ensembles</w:t>
       </w:r>
@@ -270,15 +330,22 @@
           <w:ilvl w:val="0"/>
           <w:numId w:val="1"/>
         </w:numPr>
+        <w:rPr>
+          <w:highlight w:val="yellow"/>
+        </w:rPr>
       </w:pPr>
       <w:r>
         <w:rPr>
           <w:b/>
           <w:bCs/>
+          <w:highlight w:val="yellow"/>
         </w:rPr>
         <w:t>Meta-Ensembles</w:t>
       </w:r>
       <w:r>
+        <w:rPr>
+          <w:highlight w:val="yellow"/>
+        </w:rPr>
         <w:t> combining top-performing models</w:t>
       </w:r>
     </w:p>

</xml_diff>